<commit_message>
Updated experiment + added answers
</commit_message>
<xml_diff>
--- a/lab5/CS423_Lab_5.docx
+++ b/lab5/CS423_Lab_5.docx
@@ -29,8 +29,17 @@
           <w:rFonts w:cs="Courier New"/>
           <w:b/>
         </w:rPr>
-        <w:t>Authors: Sara Perkins, Caleb Piekstra</w:t>
-      </w:r>
+        <w:t xml:space="preserve">Authors: Sara Perkins, Caleb </w:t>
+      </w:r>
+      <w:proofErr w:type="spellStart"/>
+      <w:r>
+        <w:rPr>
+          <w:rFonts w:cs="Courier New"/>
+          <w:b/>
+        </w:rPr>
+        <w:t>Piekstra</w:t>
+      </w:r>
+      <w:proofErr w:type="spellEnd"/>
     </w:p>
     <w:p>
       <w:pPr>
@@ -47,8 +56,6 @@
           <w:b/>
         </w:rPr>
       </w:pPr>
-      <w:bookmarkStart w:id="0" w:name="_GoBack"/>
-      <w:bookmarkEnd w:id="0"/>
     </w:p>
     <w:p>
       <w:pPr>
@@ -96,13 +103,7 @@
         <w:t>globalAlignmentSearch.py</w:t>
       </w:r>
       <w:r>
-        <w:t xml:space="preserve">). This code includes the brute </w:t>
-      </w:r>
-      <w:r>
-        <w:t>force search implementation of the global alignment algorithm. Read through the code to ensure your understanding of this version of the algorithm. Save the file and run it. It should print out some text, the best global alignment score, and the running ti</w:t>
-      </w:r>
-      <w:r>
-        <w:t>me of the program. How long did it take (in sec)? ___</w:t>
+        <w:t>). This code includes the brute force search implementation of the global alignment algorithm. Read through the code to ensure your understanding of this version of the algorithm. Save the file and run it. It should print out some text, the best global alignment score, and the running time of the program. How long did it take (in sec)? ___</w:t>
       </w:r>
       <w:r>
         <w:rPr>
@@ -166,10 +167,7 @@
     <w:p/>
     <w:p>
       <w:r>
-        <w:t>3. C</w:t>
-      </w:r>
-      <w:r>
-        <w:t xml:space="preserve">hange the strings </w:t>
+        <w:t xml:space="preserve">3. Change the strings </w:t>
       </w:r>
       <w:r>
         <w:rPr>
@@ -243,13 +241,7 @@
         <w:rPr>
           <w:i/>
         </w:rPr>
-        <w:t xml:space="preserve">At some point, you may not want to watch the screen, so it is recommended that you use the other person’s computer to work on the next part of the lab while this </w:t>
-      </w:r>
-      <w:r>
-        <w:rPr>
-          <w:i/>
-        </w:rPr>
-        <w:t>code is running.</w:t>
+        <w:t>At some point, you may not want to watch the screen, so it is recommended that you use the other person’s computer to work on the next part of the lab while this code is running.</w:t>
       </w:r>
     </w:p>
     <w:p/>
@@ -300,10 +292,23 @@
     </w:p>
     <w:p>
       <w:r>
-        <w:t>Create a Word or pdf file for your writeup of thi</w:t>
-      </w:r>
-      <w:r>
-        <w:t>s lab and to show that you tested your code. Be sure to include your name(s) and lab number in your file. Unless otherwise specified below, use your implementation of global string alignment (not the search implementation) to answer the questions.</w:t>
+        <w:t xml:space="preserve">Create a Word or </w:t>
+      </w:r>
+      <w:proofErr w:type="spellStart"/>
+      <w:r>
+        <w:t>pdf</w:t>
+      </w:r>
+      <w:proofErr w:type="spellEnd"/>
+      <w:r>
+        <w:t xml:space="preserve"> file for your </w:t>
+      </w:r>
+      <w:proofErr w:type="spellStart"/>
+      <w:r>
+        <w:t>writeup</w:t>
+      </w:r>
+      <w:proofErr w:type="spellEnd"/>
+      <w:r>
+        <w:t xml:space="preserve"> of this lab and to show that you tested your code. Be sure to include your name(s) and lab number in your file. Unless otherwise specified below, use your implementation of global string alignment (not the search implementation) to answer the questions.</w:t>
       </w:r>
     </w:p>
     <w:p/>
@@ -316,10 +321,15 @@
         </w:numPr>
       </w:pPr>
       <w:r>
-        <w:t>(6 pts)</w:t>
-      </w:r>
-      <w:r>
-        <w:t xml:space="preserve"> Let S = “AGCGTCTA” and T = “TGCATCTCGT”. Run your code on these sequences.</w:t>
+        <w:t xml:space="preserve">(6 </w:t>
+      </w:r>
+      <w:proofErr w:type="spellStart"/>
+      <w:r>
+        <w:t>pts</w:t>
+      </w:r>
+      <w:proofErr w:type="spellEnd"/>
+      <w:r>
+        <w:t>) Let S = “AGCGTCTA” and T = “TGCATCTCGT”. Run your code on these sequences.</w:t>
       </w:r>
     </w:p>
     <w:p>
@@ -629,7 +639,15 @@
         </w:numPr>
       </w:pPr>
       <w:r>
-        <w:t>(6 pts) Load the FASTA files containing the coding region of PHO12 in yeast (</w:t>
+        <w:t xml:space="preserve">(6 </w:t>
+      </w:r>
+      <w:proofErr w:type="spellStart"/>
+      <w:r>
+        <w:t>pts</w:t>
+      </w:r>
+      <w:proofErr w:type="spellEnd"/>
+      <w:r>
+        <w:t>) Load the FASTA files containing the coding region of PHO12 in yeast (</w:t>
       </w:r>
       <w:r>
         <w:rPr>
@@ -649,12 +667,14 @@
       <w:r>
         <w:t xml:space="preserve">). You may copy/paste the </w:t>
       </w:r>
+      <w:proofErr w:type="spellStart"/>
       <w:r>
         <w:rPr>
           <w:rFonts w:ascii="Courier New" w:hAnsi="Courier New" w:cs="Courier New"/>
         </w:rPr>
         <w:t>convertFiletoSequence</w:t>
       </w:r>
+      <w:proofErr w:type="spellEnd"/>
       <w:r>
         <w:t xml:space="preserve"> function from lab 1 to help you convert the FASTA file contents to a string. Answer the following questions based on these two DNA sequences.</w:t>
       </w:r>
@@ -724,10 +744,7 @@
         <w:t>global</w:t>
       </w:r>
       <w:r>
-        <w:t xml:space="preserve"> alignment of th</w:t>
-      </w:r>
-      <w:r>
-        <w:t xml:space="preserve">ese two sequences as a text file in your zipped folder. Name the file </w:t>
+        <w:t xml:space="preserve"> alignment of these two sequences as a text file in your zipped folder. Name the file </w:t>
       </w:r>
       <w:r>
         <w:rPr>
@@ -807,10 +824,7 @@
         <w:t xml:space="preserve">local </w:t>
       </w:r>
       <w:r>
-        <w:t>alignment of these two sequences as a text file in your zipped folder. Name the fil</w:t>
-      </w:r>
-      <w:r>
-        <w:t xml:space="preserve">e </w:t>
+        <w:t xml:space="preserve">alignment of these two sequences as a text file in your zipped folder. Name the file </w:t>
       </w:r>
       <w:r>
         <w:rPr>
@@ -894,7 +908,15 @@
       </w:pPr>
       <w:r>
         <w:lastRenderedPageBreak/>
-        <w:t xml:space="preserve">(6 pts) Write a new python script called </w:t>
+        <w:t xml:space="preserve">(6 </w:t>
+      </w:r>
+      <w:proofErr w:type="spellStart"/>
+      <w:r>
+        <w:t>pts</w:t>
+      </w:r>
+      <w:proofErr w:type="spellEnd"/>
+      <w:r>
+        <w:t xml:space="preserve">) Write a new python script called </w:t>
       </w:r>
       <w:r>
         <w:rPr>
@@ -905,29 +927,38 @@
       <w:r>
         <w:t xml:space="preserve"> that defines the function </w:t>
       </w:r>
+      <w:proofErr w:type="spellStart"/>
       <w:r>
         <w:rPr>
           <w:rFonts w:ascii="Courier New" w:hAnsi="Courier New" w:cs="Courier New"/>
         </w:rPr>
         <w:t>genRandom</w:t>
       </w:r>
-      <w:r>
-        <w:t xml:space="preserve"> that takes 4 par</w:t>
-      </w:r>
-      <w:r>
-        <w:t xml:space="preserve">ameters: length of string to generate, %AT, %CG, and output_file_name. It  should generate a random DNA sequence of the given length that contains nucleotides produced at the AT and CG rates and writes the DNA sequence to a FASTA-formatted file </w:t>
+      <w:proofErr w:type="spellEnd"/>
+      <w:r>
+        <w:t xml:space="preserve"> that takes 4 parameters: length of string to generate, %AT, %CG, and </w:t>
+      </w:r>
+      <w:proofErr w:type="spellStart"/>
+      <w:r>
+        <w:t>output_file_name</w:t>
+      </w:r>
+      <w:proofErr w:type="spellEnd"/>
+      <w:r>
+        <w:t xml:space="preserve">. </w:t>
+      </w:r>
+      <w:proofErr w:type="gramStart"/>
+      <w:r>
+        <w:t>It  should</w:t>
+      </w:r>
+      <w:proofErr w:type="gramEnd"/>
+      <w:r>
+        <w:t xml:space="preserve"> generate a random DNA sequence of the given length that contains nucleotides produced at the AT and CG rates and writes the DNA sequence to a FASTA-formatted file </w:t>
       </w:r>
       <w:r>
         <w:rPr>
           <w:rFonts w:ascii="Courier New" w:hAnsi="Courier New" w:cs="Courier New"/>
         </w:rPr>
-        <w:t>(&gt; random s</w:t>
-      </w:r>
-      <w:r>
-        <w:rPr>
-          <w:rFonts w:ascii="Courier New" w:hAnsi="Courier New" w:cs="Courier New"/>
-        </w:rPr>
-        <w:t>equence</w:t>
+        <w:t>(&gt; random sequence</w:t>
       </w:r>
       <w:r>
         <w:t xml:space="preserve"> in first line). Use the function to create two files. The first randomly generated DNA sequence should be the same length as the PHO12 yeast gene DNA sequence, with </w:t>
@@ -939,10 +970,7 @@
         <w:t>38%</w:t>
       </w:r>
       <w:r>
-        <w:t xml:space="preserve"> GC content. The second randomly generated DNA sequence should be the same lengt</w:t>
-      </w:r>
-      <w:r>
-        <w:t xml:space="preserve">h as the PHO12 fly gene, with </w:t>
+        <w:t xml:space="preserve"> GC content. The second randomly generated DNA sequence should be the same length as the PHO12 fly gene, with </w:t>
       </w:r>
       <w:r>
         <w:rPr>
@@ -981,10 +1009,7 @@
         </w:numPr>
       </w:pPr>
       <w:r>
-        <w:t>Do you expect the global alignment score of the random DNA sequences to</w:t>
-      </w:r>
-      <w:r>
-        <w:t xml:space="preserve"> be less than, greater than, or about equal to the score you get for aligning the yeast and fruit fly genes in exercise 3? Why?</w:t>
+        <w:t>Do you expect the global alignment score of the random DNA sequences to be less than, greater than, or about equal to the score you get for aligning the yeast and fruit fly genes in exercise 3? Why?</w:t>
       </w:r>
     </w:p>
     <w:p>
@@ -1008,20 +1033,30 @@
         <w:rPr>
           <w:b/>
         </w:rPr>
-        <w:t>We expect the global alignment score to be less than the score we get for aligning yeast and fruit fly. We are looking at a ra</w:t>
-      </w:r>
-      <w:r>
-        <w:rPr>
-          <w:b/>
-        </w:rPr>
-        <w:t>ndomly generated s</w:t>
+        <w:t>We expect the global alignment score to be less than the score we get for aligning yeast and fruit fly. We are looking at a randomly generated s</w:t>
       </w:r>
       <w:r>
         <w:rPr>
           <w:rFonts w:cs="Courier New"/>
           <w:b/>
         </w:rPr>
-        <w:t>equence versus a naturally-selected mutated ortholog.</w:t>
+        <w:t xml:space="preserve">equence versus a naturally-selected mutated </w:t>
+      </w:r>
+      <w:proofErr w:type="spellStart"/>
+      <w:r>
+        <w:rPr>
+          <w:rFonts w:cs="Courier New"/>
+          <w:b/>
+        </w:rPr>
+        <w:t>ortholog</w:t>
+      </w:r>
+      <w:proofErr w:type="spellEnd"/>
+      <w:r>
+        <w:rPr>
+          <w:rFonts w:cs="Courier New"/>
+          <w:b/>
+        </w:rPr>
+        <w:t>.</w:t>
       </w:r>
     </w:p>
     <w:p>
@@ -1039,10 +1074,7 @@
         </w:numPr>
       </w:pPr>
       <w:r>
-        <w:t>Do you expect the local alignment score of the random DNA sequences to be less than, greater than, or about equal to the score you get for locally aligning the yeast and fruit fly gen</w:t>
-      </w:r>
-      <w:r>
-        <w:t>es in exercise 3? Why?</w:t>
+        <w:t>Do you expect the local alignment score of the random DNA sequences to be less than, greater than, or about equal to the score you get for locally aligning the yeast and fruit fly genes in exercise 3? Why?</w:t>
       </w:r>
     </w:p>
     <w:p>
@@ -1070,14 +1102,39 @@
           <w:rFonts w:cs="Courier New"/>
           <w:b/>
         </w:rPr>
-        <w:t xml:space="preserve">e are looking at a randomly generated sequence versus a naturally-selected mutated ortholog. Since it is an ortholog, they are </w:t>
-      </w:r>
+        <w:t xml:space="preserve">e are looking at a randomly generated sequence versus a naturally-selected mutated </w:t>
+      </w:r>
+      <w:proofErr w:type="spellStart"/>
       <w:r>
         <w:rPr>
           <w:rFonts w:cs="Courier New"/>
           <w:b/>
         </w:rPr>
-        <w:t>fairly similar with a few insertions, deletions, or substitutions, whereas random has no similar heritage.</w:t>
+        <w:t>ortholog</w:t>
+      </w:r>
+      <w:proofErr w:type="spellEnd"/>
+      <w:r>
+        <w:rPr>
+          <w:rFonts w:cs="Courier New"/>
+          <w:b/>
+        </w:rPr>
+        <w:t xml:space="preserve">. Since it is an </w:t>
+      </w:r>
+      <w:proofErr w:type="spellStart"/>
+      <w:r>
+        <w:rPr>
+          <w:rFonts w:cs="Courier New"/>
+          <w:b/>
+        </w:rPr>
+        <w:t>ortholog</w:t>
+      </w:r>
+      <w:proofErr w:type="spellEnd"/>
+      <w:r>
+        <w:rPr>
+          <w:rFonts w:cs="Courier New"/>
+          <w:b/>
+        </w:rPr>
+        <w:t>, they are fairly similar with a few insertions, deletions, or substitutions, whereas random has no similar heritage.</w:t>
       </w:r>
     </w:p>
     <w:p>
@@ -1156,10 +1213,7 @@
         <w:t>local</w:t>
       </w:r>
       <w:r>
-        <w:t xml:space="preserve"> alignment score of these random DNA sequences? Did</w:t>
-      </w:r>
-      <w:r>
-        <w:t xml:space="preserve"> this confirm your prediction in (b)?</w:t>
+        <w:t xml:space="preserve"> alignment score of these random DNA sequences? Did this confirm your prediction in (b)?</w:t>
       </w:r>
     </w:p>
     <w:p>
@@ -1198,7 +1252,15 @@
         </w:numPr>
       </w:pPr>
       <w:r>
-        <w:t>(3 pts) Relationship between global alignment and local alignment</w:t>
+        <w:t xml:space="preserve">(3 </w:t>
+      </w:r>
+      <w:proofErr w:type="spellStart"/>
+      <w:r>
+        <w:t>pts</w:t>
+      </w:r>
+      <w:proofErr w:type="spellEnd"/>
+      <w:r>
+        <w:t>) Relationship between global alignment and local alignment</w:t>
       </w:r>
     </w:p>
     <w:p>
@@ -1211,10 +1273,7 @@
       </w:pPr>
       <w:r>
         <w:lastRenderedPageBreak/>
-        <w:t>Assume you are aligning two strings A and B and assume the same scoring model is used for global alignment and local alignment. Is the g</w:t>
-      </w:r>
-      <w:r>
-        <w:t xml:space="preserve">lobal score always smaller than or equal to the local score? Why or why not? </w:t>
+        <w:t xml:space="preserve">Assume you are aligning two strings A and B and assume the same scoring model is used for global alignment and local alignment. Is the global score always smaller than or equal to the local score? Why or why not? </w:t>
       </w:r>
     </w:p>
     <w:p>
@@ -1236,21 +1295,7 @@
           <w:rFonts w:cs="Courier New"/>
           <w:b/>
         </w:rPr>
-        <w:t>Yes. Since the local alignment can skip bases at the beginning and/or end of the strings, it can skip a bunch of mismatches or insertions/deletions that the global alignment wou</w:t>
-      </w:r>
-      <w:r>
-        <w:rPr>
-          <w:rFonts w:cs="Courier New"/>
-          <w:b/>
-        </w:rPr>
-        <w:t xml:space="preserve">ld have to account for, decreasing the global alignment score permanently. Also, the local alignment does not use negative values, simply replacing any negatives with 0 (a fresh start). In contrast, the global alignment saves negatives which can lower the </w:t>
-      </w:r>
-      <w:r>
-        <w:rPr>
-          <w:rFonts w:cs="Courier New"/>
-          <w:b/>
-        </w:rPr>
-        <w:t>score significantly compared to a 0.</w:t>
+        <w:t>Yes. Since the local alignment can skip bases at the beginning and/or end of the strings, it can skip a bunch of mismatches or insertions/deletions that the global alignment would have to account for, decreasing the global alignment score permanently. Also, the local alignment does not use negative values, simply replacing any negatives with 0 (a fresh start). In contrast, the global alignment saves negatives which can lower the score significantly compared to a 0.</w:t>
       </w:r>
     </w:p>
     <w:p>
@@ -1313,10 +1358,15 @@
         </w:numPr>
       </w:pPr>
       <w:r>
-        <w:t>(2 pts) Suppose you are aligning t</w:t>
-      </w:r>
-      <w:r>
-        <w:t xml:space="preserve">wo short DNA sequences and, separately, aligning two long DNA sequences. Do you expect the optimal </w:t>
+        <w:t xml:space="preserve">(2 </w:t>
+      </w:r>
+      <w:proofErr w:type="spellStart"/>
+      <w:r>
+        <w:t>pts</w:t>
+      </w:r>
+      <w:proofErr w:type="spellEnd"/>
+      <w:r>
+        <w:t xml:space="preserve">) Suppose you are aligning two short DNA sequences and, separately, aligning two long DNA sequences. Do you expect the optimal </w:t>
       </w:r>
       <w:r>
         <w:rPr>
@@ -1346,14 +1396,7 @@
           <w:rFonts w:cs="Courier New"/>
           <w:b/>
         </w:rPr>
-        <w:t>Larger for the long sequences because you have more chances to get hi</w:t>
-      </w:r>
-      <w:r>
-        <w:rPr>
-          <w:rFonts w:cs="Courier New"/>
-          <w:b/>
-        </w:rPr>
-        <w:t>gher scoring alignments.</w:t>
+        <w:t>Larger for the long sequences because you have more chances to get higher scoring alignments.</w:t>
       </w:r>
     </w:p>
     <w:p>
@@ -1375,7 +1418,15 @@
         </w:numPr>
       </w:pPr>
       <w:r>
-        <w:t xml:space="preserve">(2 pts) Suppose you are aligning two short DNA sequences and, separately, aligning two long DNA sequences. Do you expect the optimal </w:t>
+        <w:t xml:space="preserve">(2 </w:t>
+      </w:r>
+      <w:proofErr w:type="spellStart"/>
+      <w:r>
+        <w:t>pts</w:t>
+      </w:r>
+      <w:proofErr w:type="spellEnd"/>
+      <w:r>
+        <w:t xml:space="preserve">) Suppose you are aligning two short DNA sequences and, separately, aligning two long DNA sequences. Do you expect the optimal </w:t>
       </w:r>
       <w:r>
         <w:rPr>
@@ -1405,14 +1456,7 @@
           <w:rFonts w:cs="Courier New"/>
           <w:b/>
         </w:rPr>
-        <w:t xml:space="preserve">Bigger </w:t>
-      </w:r>
-      <w:r>
-        <w:rPr>
-          <w:rFonts w:cs="Courier New"/>
-          <w:b/>
-        </w:rPr>
-        <w:t>for the short sequences because the long ones have a higher chance of getting lots of mismatches and gaps, lowering the score substantially.</w:t>
+        <w:t>Bigger for the short sequences because the long ones have a higher chance of getting lots of mismatches and gaps, lowering the score substantially.</w:t>
       </w:r>
     </w:p>
     <w:p>
@@ -1434,7 +1478,15 @@
         </w:numPr>
       </w:pPr>
       <w:r>
-        <w:t xml:space="preserve">(6 pts) Answer questions 4, 5, and 6 before doing this experiment. Previous lab exercises may provide guidance on this part. Download </w:t>
+        <w:t xml:space="preserve">(6 </w:t>
+      </w:r>
+      <w:proofErr w:type="spellStart"/>
+      <w:r>
+        <w:t>pts</w:t>
+      </w:r>
+      <w:proofErr w:type="spellEnd"/>
+      <w:r>
+        <w:t xml:space="preserve">) Answer questions 4, 5, and 6 before doing this experiment. Previous lab exercises may provide guidance on this part. Download </w:t>
       </w:r>
       <w:r>
         <w:rPr>
@@ -1443,13 +1495,7 @@
         <w:t>experiment.py</w:t>
       </w:r>
       <w:r>
-        <w:t xml:space="preserve"> and write the code to conduct the experiment described in the comments.  Use the standard scoring system in </w:t>
-      </w:r>
-      <w:r>
-        <w:t>local and global alignment (g = -6, match = 5, mismatch = -4). Run the experiment with strings of length 5 through 100, stepping by 5. Using the output file, create an excel line graph using the first column as the x data series and the second and third co</w:t>
-      </w:r>
-      <w:r>
-        <w:t>lumns as the y data series. Paste the figure here.</w:t>
+        <w:t xml:space="preserve"> and write the code to conduct the experiment described in the comments.  Use the standard scoring system in local and global alignment (g = -6, match = 5, mismatch = -4). Run the experiment with strings of length 5 through 100, stepping by 5. Using the output file, create an excel line graph using the first column as the x data series and the second and third columns as the y data series. Paste the figure here.</w:t>
       </w:r>
     </w:p>
     <w:p/>
@@ -1463,7 +1509,7 @@
         </w:rPr>
         <w:lastRenderedPageBreak/>
         <w:drawing>
-          <wp:inline distT="0" distB="0" distL="0" distR="0" wp14:anchorId="35991A8A" wp14:editId="4D9BF22E">
+          <wp:inline distT="0" distB="0" distL="0" distR="0" wp14:anchorId="087BA13C" wp14:editId="09E53A44">
             <wp:extent cx="5791201" cy="3871914"/>
             <wp:effectExtent l="0" t="0" r="19050" b="14605"/>
             <wp:docPr id="1" name="Chart 1"/>
@@ -1505,7 +1551,15 @@
         </w:numPr>
       </w:pPr>
       <w:r>
-        <w:t>(2 pts) Did the experiment confirm your predictions in questions 4, 5, and 6? If not, do you understand the trends in scores for local and global alignment?</w:t>
+        <w:t xml:space="preserve">(2 </w:t>
+      </w:r>
+      <w:proofErr w:type="spellStart"/>
+      <w:r>
+        <w:t>pts</w:t>
+      </w:r>
+      <w:proofErr w:type="spellEnd"/>
+      <w:r>
+        <w:t>) Did the experiment confirm your predictions in questions 4, 5, and 6? If not, do you understand the trends in scores for local and global alignment?</w:t>
       </w:r>
     </w:p>
     <w:p>
@@ -1529,8 +1583,235 @@
     </w:p>
     <w:p>
       <w:pPr>
-        <w:pStyle w:val="ListParagraph"/>
-      </w:pPr>
+        <w:ind w:left="720"/>
+        <w:rPr>
+          <w:b/>
+        </w:rPr>
+      </w:pPr>
+      <w:r>
+        <w:rPr>
+          <w:b/>
+        </w:rPr>
+        <w:t>4. Confirmed—the global score is always less than the local for our results, however we never</w:t>
+      </w:r>
+    </w:p>
+    <w:p>
+      <w:pPr>
+        <w:ind w:left="720" w:firstLine="720"/>
+        <w:rPr>
+          <w:b/>
+        </w:rPr>
+      </w:pPr>
+      <w:proofErr w:type="gramStart"/>
+      <w:r>
+        <w:rPr>
+          <w:b/>
+        </w:rPr>
+        <w:t>found</w:t>
+      </w:r>
+      <w:proofErr w:type="gramEnd"/>
+      <w:r>
+        <w:rPr>
+          <w:b/>
+        </w:rPr>
+        <w:t xml:space="preserve"> a case where they were exactly equal because with the random generation of sequences, we most likely never produced two sequences that were exactly the same</w:t>
+      </w:r>
+    </w:p>
+    <w:p>
+      <w:pPr>
+        <w:ind w:firstLine="720"/>
+        <w:rPr>
+          <w:b/>
+        </w:rPr>
+      </w:pPr>
+      <w:r>
+        <w:rPr>
+          <w:b/>
+        </w:rPr>
+        <w:t>5. Confirmed—the general trend of the local alignment score is larger for the longer sequences</w:t>
+      </w:r>
+    </w:p>
+    <w:p>
+      <w:pPr>
+        <w:ind w:firstLine="720"/>
+        <w:rPr>
+          <w:b/>
+        </w:rPr>
+      </w:pPr>
+      <w:r>
+        <w:rPr>
+          <w:b/>
+        </w:rPr>
+        <w:t xml:space="preserve">6. Somewhat confirmed—the general trend of the global scores is slightly higher for the larger </w:t>
+      </w:r>
+    </w:p>
+    <w:p>
+      <w:pPr>
+        <w:ind w:firstLine="720"/>
+        <w:rPr>
+          <w:b/>
+        </w:rPr>
+      </w:pPr>
+      <w:r>
+        <w:rPr>
+          <w:b/>
+        </w:rPr>
+        <w:tab/>
+      </w:r>
+      <w:proofErr w:type="gramStart"/>
+      <w:r>
+        <w:rPr>
+          <w:b/>
+        </w:rPr>
+        <w:t>sequences</w:t>
+      </w:r>
+      <w:proofErr w:type="gramEnd"/>
+      <w:r>
+        <w:rPr>
+          <w:b/>
+        </w:rPr>
+        <w:t xml:space="preserve"> (of lengths &gt;= 50), yet there are also some big exceptions, for example </w:t>
+      </w:r>
+    </w:p>
+    <w:p>
+      <w:pPr>
+        <w:ind w:firstLine="720"/>
+        <w:rPr>
+          <w:b/>
+        </w:rPr>
+      </w:pPr>
+      <w:r>
+        <w:rPr>
+          <w:b/>
+        </w:rPr>
+        <w:tab/>
+      </w:r>
+      <w:proofErr w:type="gramStart"/>
+      <w:r>
+        <w:rPr>
+          <w:b/>
+        </w:rPr>
+        <w:t>length</w:t>
+      </w:r>
+      <w:proofErr w:type="gramEnd"/>
+      <w:r>
+        <w:rPr>
+          <w:b/>
+        </w:rPr>
+        <w:t xml:space="preserve"> 95. It appears that in some cases, the longer sequence had a negative effect, </w:t>
+      </w:r>
+    </w:p>
+    <w:p>
+      <w:pPr>
+        <w:ind w:firstLine="720"/>
+        <w:rPr>
+          <w:b/>
+        </w:rPr>
+      </w:pPr>
+      <w:r>
+        <w:rPr>
+          <w:b/>
+        </w:rPr>
+        <w:tab/>
+      </w:r>
+      <w:proofErr w:type="gramStart"/>
+      <w:r>
+        <w:rPr>
+          <w:b/>
+        </w:rPr>
+        <w:t>causing</w:t>
+      </w:r>
+      <w:proofErr w:type="gramEnd"/>
+      <w:r>
+        <w:rPr>
+          <w:b/>
+        </w:rPr>
+        <w:t xml:space="preserve"> the score to gather more negative penalties if the strings turned out to </w:t>
+      </w:r>
+    </w:p>
+    <w:p>
+      <w:pPr>
+        <w:ind w:firstLine="720"/>
+        <w:rPr>
+          <w:b/>
+        </w:rPr>
+      </w:pPr>
+      <w:r>
+        <w:rPr>
+          <w:b/>
+        </w:rPr>
+        <w:tab/>
+      </w:r>
+      <w:proofErr w:type="gramStart"/>
+      <w:r>
+        <w:rPr>
+          <w:b/>
+        </w:rPr>
+        <w:t>differ</w:t>
+      </w:r>
+      <w:proofErr w:type="gramEnd"/>
+      <w:r>
+        <w:rPr>
+          <w:b/>
+        </w:rPr>
+        <w:t xml:space="preserve"> greatly. While the larger sequences provide more chances to earn positive</w:t>
+      </w:r>
+    </w:p>
+    <w:p>
+      <w:pPr>
+        <w:ind w:firstLine="720"/>
+        <w:rPr>
+          <w:b/>
+        </w:rPr>
+      </w:pPr>
+      <w:r>
+        <w:rPr>
+          <w:b/>
+        </w:rPr>
+        <w:tab/>
+      </w:r>
+      <w:proofErr w:type="gramStart"/>
+      <w:r>
+        <w:rPr>
+          <w:b/>
+        </w:rPr>
+        <w:t>scores</w:t>
+      </w:r>
+      <w:proofErr w:type="gramEnd"/>
+      <w:r>
+        <w:rPr>
+          <w:b/>
+        </w:rPr>
+        <w:t xml:space="preserve">, they simultaneously provide the same opportunity for the collection of </w:t>
+      </w:r>
+    </w:p>
+    <w:p>
+      <w:pPr>
+        <w:ind w:firstLine="720"/>
+        <w:rPr>
+          <w:b/>
+        </w:rPr>
+      </w:pPr>
+      <w:r>
+        <w:rPr>
+          <w:b/>
+        </w:rPr>
+        <w:tab/>
+      </w:r>
+      <w:proofErr w:type="gramStart"/>
+      <w:r>
+        <w:rPr>
+          <w:b/>
+        </w:rPr>
+        <w:t>negative</w:t>
+      </w:r>
+      <w:proofErr w:type="gramEnd"/>
+      <w:r>
+        <w:rPr>
+          <w:b/>
+        </w:rPr>
+        <w:t xml:space="preserve"> scores as well.</w:t>
+      </w:r>
     </w:p>
     <w:p>
       <w:pPr>
@@ -1546,10 +1827,15 @@
         </w:numPr>
       </w:pPr>
       <w:r>
-        <w:t>(6 pts) Now, write a new python program called</w:t>
-      </w:r>
-      <w:r>
-        <w:t xml:space="preserve"> </w:t>
+        <w:t xml:space="preserve">(6 </w:t>
+      </w:r>
+      <w:proofErr w:type="spellStart"/>
+      <w:r>
+        <w:t>pts</w:t>
+      </w:r>
+      <w:proofErr w:type="spellEnd"/>
+      <w:r>
+        <w:t xml:space="preserve">) Now, write a new python program called </w:t>
       </w:r>
       <w:r>
         <w:rPr>
@@ -1582,24 +1868,30 @@
         </w:numPr>
       </w:pPr>
       <w:r>
+        <w:lastRenderedPageBreak/>
         <w:t xml:space="preserve">Time how long it takes your implementation of </w:t>
       </w:r>
+      <w:proofErr w:type="spellStart"/>
       <w:r>
         <w:rPr>
           <w:rFonts w:ascii="Courier New" w:hAnsi="Courier New" w:cs="Courier New"/>
         </w:rPr>
-        <w:t xml:space="preserve">globalAlignment </w:t>
-      </w:r>
-      <w:r>
-        <w:t>to calculate the optimal score (</w:t>
-      </w:r>
-      <w:r>
-        <w:t xml:space="preserve">see </w:t>
-      </w:r>
+        <w:t>globalAlignment</w:t>
+      </w:r>
+      <w:proofErr w:type="spellEnd"/>
       <w:r>
         <w:rPr>
           <w:rFonts w:ascii="Courier New" w:hAnsi="Courier New" w:cs="Courier New"/>
         </w:rPr>
+        <w:t xml:space="preserve"> </w:t>
+      </w:r>
+      <w:r>
+        <w:t xml:space="preserve">to calculate the optimal score (see </w:t>
+      </w:r>
+      <w:r>
+        <w:rPr>
+          <w:rFonts w:ascii="Courier New" w:hAnsi="Courier New" w:cs="Courier New"/>
+        </w:rPr>
         <w:t>globalAlignmentSearch.py</w:t>
       </w:r>
       <w:r>
@@ -1614,12 +1906,14 @@
       <w:r>
         <w:t xml:space="preserve"> in </w:t>
       </w:r>
+      <w:proofErr w:type="spellStart"/>
       <w:r>
         <w:rPr>
           <w:rFonts w:ascii="Courier New" w:hAnsi="Courier New" w:cs="Courier New"/>
         </w:rPr>
         <w:t>globalAlignmentScore</w:t>
       </w:r>
+      <w:proofErr w:type="spellEnd"/>
       <w:r>
         <w:t>, so the timing just includes how long it takes to get the score (and not the reconstructed alignment).</w:t>
       </w:r>
@@ -1633,10 +1927,7 @@
         </w:numPr>
       </w:pPr>
       <w:r>
-        <w:t xml:space="preserve">Print the </w:t>
-      </w:r>
-      <w:r>
-        <w:t>time results to a file with each line containing N, followed by tab, followed by the time.</w:t>
+        <w:t>Print the time results to a file with each line containing N, followed by tab, followed by the time.</w:t>
       </w:r>
     </w:p>
     <w:p>
@@ -1660,30 +1951,20 @@
         </w:numPr>
       </w:pPr>
       <w:r>
-        <w:t>Take the values you got for the search implementation version from the first part of this lab and insert those numbers into the exc</w:t>
-      </w:r>
-      <w:r>
-        <w:t>el file. Create a graph. Values for N are the x-</w:t>
-      </w:r>
-      <w:r>
-        <w:lastRenderedPageBreak/>
-        <w:t>axis with two line graphs (one for the dynamic programming) and one for the brute force search. Insert the graph here.</w:t>
+        <w:t>Take the values you got for the search implementation version from the first part of this lab and insert those numbers into the excel file. Create a graph. Values for N are the x-axis with two line graphs (one for the dynamic programming) and one for the brute force search. Insert the graph here.</w:t>
       </w:r>
     </w:p>
     <w:p/>
     <w:p>
-      <w:pPr>
-        <w:jc w:val="center"/>
-      </w:pPr>
       <w:r>
         <w:rPr>
           <w:noProof/>
         </w:rPr>
         <w:drawing>
-          <wp:inline distT="0" distB="0" distL="0" distR="0" wp14:anchorId="7C583D71" wp14:editId="603A10FC">
+          <wp:inline distT="0" distB="0" distL="0" distR="0" wp14:anchorId="7CA4E547" wp14:editId="768772E3">
             <wp:extent cx="5943600" cy="3833495"/>
             <wp:effectExtent l="0" t="0" r="0" b="0"/>
-            <wp:docPr id="2" name="Chart 2"/>
+            <wp:docPr id="4" name="Chart 4"/>
             <wp:cNvGraphicFramePr/>
             <a:graphic xmlns:a="http://schemas.openxmlformats.org/drawingml/2006/main">
               <a:graphicData uri="http://schemas.openxmlformats.org/drawingml/2006/chart">
@@ -1746,6 +2027,62 @@
         </w:rPr>
         <w:t>NOT DONE!!!</w:t>
       </w:r>
+      <w:r>
+        <w:rPr>
+          <w:b/>
+        </w:rPr>
+        <w:t>—</w:t>
+      </w:r>
+    </w:p>
+    <w:p>
+      <w:pPr>
+        <w:pStyle w:val="ListParagraph"/>
+        <w:ind w:left="1440"/>
+        <w:rPr>
+          <w:b/>
+        </w:rPr>
+      </w:pPr>
+      <w:r>
+        <w:rPr>
+          <w:b/>
+        </w:rPr>
+        <w:t xml:space="preserve">Yes, the brute force technique generates a program with a run-time </w:t>
+      </w:r>
+      <w:proofErr w:type="gramStart"/>
+      <w:r>
+        <w:rPr>
+          <w:b/>
+        </w:rPr>
+        <w:t>of  O</w:t>
+      </w:r>
+      <w:proofErr w:type="gramEnd"/>
+      <w:r>
+        <w:rPr>
+          <w:b/>
+        </w:rPr>
+        <w:t xml:space="preserve">(2^(2N)), which has a very steep curve as N increases. The dynamic programing technique however is of magnitude </w:t>
+      </w:r>
+      <w:proofErr w:type="gramStart"/>
+      <w:r>
+        <w:rPr>
+          <w:b/>
+        </w:rPr>
+        <w:t>O(</w:t>
+      </w:r>
+      <w:proofErr w:type="gramEnd"/>
+      <w:r>
+        <w:rPr>
+          <w:b/>
+        </w:rPr>
+        <w:t xml:space="preserve">N^2), providing a much gentler run time for all values N. </w:t>
+      </w:r>
+      <w:r>
+        <w:rPr>
+          <w:b/>
+        </w:rPr>
+        <w:lastRenderedPageBreak/>
+        <w:t>While the brute force times increases sharply with each additional character, the dynamic solution remains relatively stable.</w:t>
+      </w:r>
     </w:p>
     <w:p>
       <w:pPr>
@@ -1762,10 +2099,7 @@
         </w:numPr>
       </w:pPr>
       <w:r>
-        <w:t>If you have time, y</w:t>
-      </w:r>
-      <w:r>
-        <w:t>ou can increase N past 15 and run the timings for the dynamic programming and brute search versions and re-draw the graph.</w:t>
+        <w:t>If you have time, you can increase N past 15 and run the timings for the dynamic programming and brute search versions and re-draw the graph.</w:t>
       </w:r>
     </w:p>
     <w:p>
@@ -1783,10 +2117,15 @@
         </w:numPr>
       </w:pPr>
       <w:r>
-        <w:t>(6 pts) Using the code you wrote in 10, run the timing experiment for the dynamic programming algorithm implementation for global al</w:t>
-      </w:r>
-      <w:r>
-        <w:t xml:space="preserve">ignment for N from 50 to 5000, stepping by 50. Include the line graph with x-axis as N and y-axis as time in the report here. </w:t>
+        <w:t xml:space="preserve">(6 </w:t>
+      </w:r>
+      <w:proofErr w:type="spellStart"/>
+      <w:r>
+        <w:t>pts</w:t>
+      </w:r>
+      <w:proofErr w:type="spellEnd"/>
+      <w:r>
+        <w:t xml:space="preserve">) Using the code you wrote in 10, run the timing experiment for the dynamic programming algorithm implementation for global alignment for N from 50 to 5000, stepping by 50. Include the line graph with x-axis as N and y-axis as time in the report here. </w:t>
       </w:r>
     </w:p>
     <w:p/>
@@ -1798,9 +2137,8 @@
         <w:rPr>
           <w:noProof/>
         </w:rPr>
-        <w:lastRenderedPageBreak/>
         <w:drawing>
-          <wp:inline distT="0" distB="0" distL="0" distR="0" wp14:anchorId="0A7018BA" wp14:editId="5B55D1A6">
+          <wp:inline distT="0" distB="0" distL="0" distR="0" wp14:anchorId="0F31F36A" wp14:editId="0A53DAE4">
             <wp:extent cx="5867400" cy="3700462"/>
             <wp:effectExtent l="0" t="0" r="0" b="0"/>
             <wp:docPr id="3" name="Chart 3"/>
@@ -1855,11 +2193,19 @@
           <w:b/>
         </w:rPr>
       </w:pPr>
-      <w:r>
-        <w:rPr>
-          <w:b/>
-        </w:rPr>
-        <w:t>O(N * M)</w:t>
+      <w:proofErr w:type="gramStart"/>
+      <w:r>
+        <w:rPr>
+          <w:b/>
+        </w:rPr>
+        <w:t>O(</w:t>
+      </w:r>
+      <w:proofErr w:type="gramEnd"/>
+      <w:r>
+        <w:rPr>
+          <w:b/>
+        </w:rPr>
+        <w:t>N * M)</w:t>
       </w:r>
     </w:p>
     <w:p>
@@ -1894,11 +2240,19 @@
           <w:b/>
         </w:rPr>
       </w:pPr>
-      <w:r>
-        <w:rPr>
-          <w:b/>
-        </w:rPr>
-        <w:t>( If N = M then this is O(N</w:t>
+      <w:proofErr w:type="gramStart"/>
+      <w:r>
+        <w:rPr>
+          <w:b/>
+        </w:rPr>
+        <w:t>( If</w:t>
+      </w:r>
+      <w:proofErr w:type="gramEnd"/>
+      <w:r>
+        <w:rPr>
+          <w:b/>
+        </w:rPr>
+        <w:t xml:space="preserve"> N = M then this is O(N</w:t>
       </w:r>
       <w:r>
         <w:rPr>
@@ -1924,10 +2278,7 @@
         </w:numPr>
       </w:pPr>
       <w:r>
-        <w:t xml:space="preserve">How does the big O function match the </w:t>
-      </w:r>
-      <w:r>
-        <w:t>experimental results?</w:t>
+        <w:t>How does the big O function match the experimental results?</w:t>
       </w:r>
     </w:p>
     <w:p>
@@ -1948,6 +2299,7 @@
         <w:rPr>
           <w:b/>
         </w:rPr>
+        <w:lastRenderedPageBreak/>
         <w:t>The big O function seems to match the experimental results exactly, the curve looks like an N</w:t>
       </w:r>
       <w:r>
@@ -1992,7 +2344,15 @@
         </w:numPr>
       </w:pPr>
       <w:r>
-        <w:t>To align two DNA sequences, each of length N, how much memory is required using the dynamic programming approach? (in other words, how large is the scoring table?)</w:t>
+        <w:t>To align two DNA sequences, each of length N, how much memory is required using the dynamic programming approach? (</w:t>
+      </w:r>
+      <w:proofErr w:type="gramStart"/>
+      <w:r>
+        <w:t>in</w:t>
+      </w:r>
+      <w:proofErr w:type="gramEnd"/>
+      <w:r>
+        <w:t xml:space="preserve"> other words, how large is the scoring table?)</w:t>
       </w:r>
     </w:p>
     <w:p>
@@ -2057,11 +2417,7 @@
         </w:numPr>
       </w:pPr>
       <w:r>
-        <w:lastRenderedPageBreak/>
-        <w:t>To align two DNA sequences, each of length N, how much memory is requi</w:t>
-      </w:r>
-      <w:r>
-        <w:t>red using the brute force search (in other words, how much data is stored while the algorithm runs)?</w:t>
+        <w:t>To align two DNA sequences, each of length N, how much memory is required using the brute force search (in other words, how much data is stored while the algorithm runs)?</w:t>
       </w:r>
     </w:p>
     <w:p>
@@ -2082,8 +2438,138 @@
         <w:rPr>
           <w:b/>
         </w:rPr>
-        <w:t>NOT DONE!!!</w:t>
-      </w:r>
+        <w:t xml:space="preserve">Because the </w:t>
+      </w:r>
+      <w:r>
+        <w:rPr>
+          <w:b/>
+        </w:rPr>
+        <w:t xml:space="preserve">brute force is storing the best alignment substrings for S and T, the worst case scenario would be that both substrings are the entire strings S and T, which are each length N, meaning that there is 2N data being stored. However, based on analysis, the search is also storing all subsets of S and T, which would be </w:t>
+      </w:r>
+      <w:r>
+        <w:rPr>
+          <w:noProof/>
+        </w:rPr>
+        <w:drawing>
+          <wp:inline distT="0" distB="0" distL="0" distR="0" wp14:anchorId="5056A068" wp14:editId="36BD0FAD">
+            <wp:extent cx="1190625" cy="457200"/>
+            <wp:effectExtent l="0" t="0" r="0" b="0"/>
+            <wp:docPr id="2" name="Picture 2" descr="http://www4b.wolframalpha.com/Calculate/MSP/MSP8101eb9ca0ce2g6gc6100000i120d7335ca7d93?MSPStoreType=image/gif&amp;s=15&amp;w=125.&amp;h=48."/>
+            <wp:cNvGraphicFramePr>
+              <a:graphicFrameLocks xmlns:a="http://schemas.openxmlformats.org/drawingml/2006/main" noChangeAspect="1"/>
+            </wp:cNvGraphicFramePr>
+            <a:graphic xmlns:a="http://schemas.openxmlformats.org/drawingml/2006/main">
+              <a:graphicData uri="http://schemas.openxmlformats.org/drawingml/2006/picture">
+                <pic:pic xmlns:pic="http://schemas.openxmlformats.org/drawingml/2006/picture">
+                  <pic:nvPicPr>
+                    <pic:cNvPr id="0" name="Picture 1" descr="http://www4b.wolframalpha.com/Calculate/MSP/MSP8101eb9ca0ce2g6gc6100000i120d7335ca7d93?MSPStoreType=image/gif&amp;s=15&amp;w=125.&amp;h=48."/>
+                    <pic:cNvPicPr>
+                      <a:picLocks noChangeAspect="1" noChangeArrowheads="1"/>
+                    </pic:cNvPicPr>
+                  </pic:nvPicPr>
+                  <pic:blipFill>
+                    <a:blip r:embed="rId9">
+                      <a:extLst>
+                        <a:ext uri="{28A0092B-C50C-407E-A947-70E740481C1C}">
+                          <a14:useLocalDpi xmlns:a14="http://schemas.microsoft.com/office/drawing/2010/main" val="0"/>
+                        </a:ext>
+                      </a:extLst>
+                    </a:blip>
+                    <a:srcRect/>
+                    <a:stretch>
+                      <a:fillRect/>
+                    </a:stretch>
+                  </pic:blipFill>
+                  <pic:spPr bwMode="auto">
+                    <a:xfrm>
+                      <a:off x="0" y="0"/>
+                      <a:ext cx="1190625" cy="457200"/>
+                    </a:xfrm>
+                    <a:prstGeom prst="rect">
+                      <a:avLst/>
+                    </a:prstGeom>
+                    <a:noFill/>
+                    <a:ln>
+                      <a:noFill/>
+                    </a:ln>
+                  </pic:spPr>
+                </pic:pic>
+              </a:graphicData>
+            </a:graphic>
+          </wp:inline>
+        </w:drawing>
+      </w:r>
+      <w:r>
+        <w:rPr>
+          <w:b/>
+        </w:rPr>
+        <w:t xml:space="preserve"> </w:t>
+      </w:r>
+    </w:p>
+    <w:p>
+      <w:pPr>
+        <w:pStyle w:val="ListParagraph"/>
+        <w:ind w:left="1440"/>
+        <w:rPr>
+          <w:b/>
+        </w:rPr>
+      </w:pPr>
+      <w:proofErr w:type="gramStart"/>
+      <w:r>
+        <w:rPr>
+          <w:b/>
+        </w:rPr>
+        <w:t>for</w:t>
+      </w:r>
+      <w:proofErr w:type="gramEnd"/>
+      <w:r>
+        <w:rPr>
+          <w:b/>
+        </w:rPr>
+        <w:t xml:space="preserve"> each sequence S and T. So, the total amount of data being stored would be 2N + </w:t>
+      </w:r>
+      <w:proofErr w:type="gramStart"/>
+      <w:r>
+        <w:rPr>
+          <w:b/>
+        </w:rPr>
+        <w:t>N(</w:t>
+      </w:r>
+      <w:proofErr w:type="gramEnd"/>
+      <w:r>
+        <w:rPr>
+          <w:b/>
+        </w:rPr>
+        <w:t>N+1) or 3N + N</w:t>
+      </w:r>
+      <w:r>
+        <w:rPr>
+          <w:b/>
+          <w:vertAlign w:val="superscript"/>
+        </w:rPr>
+        <w:t>2</w:t>
+      </w:r>
+      <w:r>
+        <w:rPr>
+          <w:b/>
+        </w:rPr>
+        <w:t>. As such, the amount of memory used would be the cost of storing one letter in the sequence times (3N + N</w:t>
+      </w:r>
+      <w:r>
+        <w:rPr>
+          <w:b/>
+          <w:vertAlign w:val="superscript"/>
+        </w:rPr>
+        <w:t>2</w:t>
+      </w:r>
+      <w:r>
+        <w:rPr>
+          <w:b/>
+        </w:rPr>
+        <w:t>) where N is the length of S or T (they both have the same length).</w:t>
+      </w:r>
+      <w:bookmarkStart w:id="0" w:name="_GoBack"/>
+      <w:bookmarkEnd w:id="0"/>
     </w:p>
     <w:p>
       <w:pPr>
@@ -2112,10 +2598,21 @@
     </w:p>
     <w:p>
       <w:r>
-        <w:t>The code and write-up submitted for this lab were authored by the named person(s) on t</w:t>
-      </w:r>
-      <w:r>
-        <w:t>his lab report. All external sources to BIO/CS423 are cited properly.</w:t>
+        <w:t xml:space="preserve">The code and write-up submitted for this lab were authored by </w:t>
+      </w:r>
+      <w:r>
+        <w:t xml:space="preserve">Caleb </w:t>
+      </w:r>
+      <w:proofErr w:type="spellStart"/>
+      <w:r>
+        <w:t>Piekstra</w:t>
+      </w:r>
+      <w:proofErr w:type="spellEnd"/>
+      <w:r>
+        <w:t xml:space="preserve"> and Sara Perkins</w:t>
+      </w:r>
+      <w:r>
+        <w:t>. All external sources to BIO/CS423 are cited properly.</w:t>
       </w:r>
     </w:p>
     <w:p>
@@ -2165,15 +2662,15 @@
         <w:t>timingExperiment.py</w:t>
       </w:r>
       <w:r>
-        <w:t xml:space="preserve">) you wrote for lab </w:t>
-      </w:r>
-      <w:r>
-        <w:t>5 here (use Courier 8pt font). Also, upload the code files to Moodle as part of you zip folder.</w:t>
+        <w:t>) you wrote for lab 5 here (use Courier 8pt font). Also, upload the code files to Moodle as part of you zip folder.</w:t>
       </w:r>
     </w:p>
     <w:p/>
     <w:p>
       <w:pPr>
+        <w:tabs>
+          <w:tab w:val="left" w:pos="6600"/>
+        </w:tabs>
         <w:rPr>
           <w:rFonts w:ascii="Courier New" w:hAnsi="Courier New" w:cs="Courier New"/>
           <w:sz w:val="16"/>
@@ -2187,6 +2684,14 @@
           <w:szCs w:val="16"/>
         </w:rPr>
         <w:t>Put beautiful code here!</w:t>
+      </w:r>
+      <w:r>
+        <w:rPr>
+          <w:rFonts w:ascii="Courier New" w:hAnsi="Courier New" w:cs="Courier New"/>
+          <w:sz w:val="16"/>
+          <w:szCs w:val="16"/>
+        </w:rPr>
+        <w:tab/>
       </w:r>
     </w:p>
     <w:sectPr>
@@ -2583,6 +3088,7 @@
   <w:style w:type="character" w:default="1" w:styleId="DefaultParagraphFont">
     <w:name w:val="Default Paragraph Font"/>
     <w:uiPriority w:val="1"/>
+    <w:semiHidden/>
     <w:unhideWhenUsed/>
   </w:style>
   <w:style w:type="table" w:default="1" w:styleId="TableNormal">
@@ -2788,6 +3294,17 @@
       <w:rFonts w:ascii="Tahoma" w:hAnsi="Tahoma" w:cs="Tahoma"/>
       <w:sz w:val="16"/>
       <w:szCs w:val="16"/>
+    </w:rPr>
+  </w:style>
+  <w:style w:type="character" w:styleId="Hyperlink">
+    <w:name w:val="Hyperlink"/>
+    <w:basedOn w:val="DefaultParagraphFont"/>
+    <w:uiPriority w:val="99"/>
+    <w:unhideWhenUsed/>
+    <w:rsid w:val="00474859"/>
+    <w:rPr>
+      <w:color w:val="0000FF" w:themeColor="hyperlink"/>
+      <w:u w:val="single"/>
     </w:rPr>
   </w:style>
 </w:styles>
@@ -3331,11 +3848,11 @@
           <c:showPercent val="0"/>
           <c:showBubbleSize val="0"/>
         </c:dLbls>
-        <c:axId val="161096448"/>
-        <c:axId val="161099136"/>
+        <c:axId val="13219328"/>
+        <c:axId val="13221248"/>
       </c:scatterChart>
       <c:valAx>
-        <c:axId val="161096448"/>
+        <c:axId val="13219328"/>
         <c:scaling>
           <c:orientation val="minMax"/>
           <c:max val="95"/>
@@ -3365,14 +3882,14 @@
         <c:majorTickMark val="out"/>
         <c:minorTickMark val="none"/>
         <c:tickLblPos val="nextTo"/>
-        <c:crossAx val="161099136"/>
+        <c:crossAx val="13221248"/>
         <c:crosses val="autoZero"/>
         <c:crossBetween val="midCat"/>
         <c:majorUnit val="15"/>
         <c:minorUnit val="5"/>
       </c:valAx>
       <c:valAx>
-        <c:axId val="161099136"/>
+        <c:axId val="13221248"/>
         <c:scaling>
           <c:orientation val="minMax"/>
         </c:scaling>
@@ -3401,7 +3918,7 @@
         <c:majorTickMark val="out"/>
         <c:minorTickMark val="none"/>
         <c:tickLblPos val="nextTo"/>
-        <c:crossAx val="161096448"/>
+        <c:crossAx val="13219328"/>
         <c:crosses val="autoZero"/>
         <c:crossBetween val="midCat"/>
       </c:valAx>
@@ -3445,7 +3962,11 @@
             </a:pPr>
             <a:r>
               <a:rPr lang="en-US"/>
-              <a:t>Brute Force vs Dynamic Programming Algorithm Timings</a:t>
+              <a:t>Brute Force</a:t>
+            </a:r>
+            <a:r>
+              <a:rPr lang="en-US" baseline="0"/>
+              <a:t> vs Dynamic Programming Algorithm Timings</a:t>
             </a:r>
           </a:p>
         </c:rich>
@@ -3606,7 +4127,7 @@
                   <c:v>12.35</c:v>
                 </c:pt>
                 <c:pt idx="5">
-                  <c:v>67.87</c:v>
+                  <c:v>49.95</c:v>
                 </c:pt>
                 <c:pt idx="6">
                   <c:v>203.04</c:v>
@@ -3624,11 +4145,11 @@
           <c:showPercent val="0"/>
           <c:showBubbleSize val="0"/>
         </c:dLbls>
-        <c:axId val="126019456"/>
-        <c:axId val="146673664"/>
+        <c:axId val="42087552"/>
+        <c:axId val="42089472"/>
       </c:scatterChart>
       <c:valAx>
-        <c:axId val="126019456"/>
+        <c:axId val="42087552"/>
         <c:scaling>
           <c:orientation val="minMax"/>
           <c:max val="15"/>
@@ -3658,13 +4179,13 @@
         <c:majorTickMark val="out"/>
         <c:minorTickMark val="none"/>
         <c:tickLblPos val="nextTo"/>
-        <c:crossAx val="146673664"/>
+        <c:crossAx val="42089472"/>
         <c:crosses val="autoZero"/>
         <c:crossBetween val="midCat"/>
         <c:majorUnit val="1"/>
       </c:valAx>
       <c:valAx>
-        <c:axId val="146673664"/>
+        <c:axId val="42089472"/>
         <c:scaling>
           <c:orientation val="minMax"/>
           <c:max val="210"/>
@@ -3684,8 +4205,13 @@
                 </a:pPr>
                 <a:r>
                   <a:rPr lang="en-US"/>
-                  <a:t>Time to Compute Global Alignment Score (in seconds)</a:t>
+                  <a:t>Time to Compute</a:t>
                 </a:r>
+                <a:r>
+                  <a:rPr lang="en-US" baseline="0"/>
+                  <a:t> Global Alignment Score (in seconds)</a:t>
+                </a:r>
+                <a:endParaRPr lang="en-US"/>
               </a:p>
             </c:rich>
           </c:tx>
@@ -3695,7 +4221,7 @@
         <c:majorTickMark val="out"/>
         <c:minorTickMark val="none"/>
         <c:tickLblPos val="nextTo"/>
-        <c:crossAx val="126019456"/>
+        <c:crossAx val="42087552"/>
         <c:crosses val="autoZero"/>
         <c:crossBetween val="midCat"/>
         <c:majorUnit val="30"/>
@@ -3709,16 +4235,6 @@
     <c:dispBlanksAs val="gap"/>
     <c:showDLblsOverMax val="0"/>
   </c:chart>
-  <c:txPr>
-    <a:bodyPr/>
-    <a:lstStyle/>
-    <a:p>
-      <a:pPr>
-        <a:defRPr lang="en-US"/>
-      </a:pPr>
-      <a:endParaRPr lang="en-US"/>
-    </a:p>
-  </c:txPr>
   <c:externalData r:id="rId1">
     <c:autoUpdate val="0"/>
   </c:externalData>
@@ -4192,7 +4708,7 @@
                   <c:v>2.02627193473</c:v>
                 </c:pt>
                 <c:pt idx="33">
-                  <c:v>2.1565596307999999</c:v>
+                  <c:v>2.156559630799999</c:v>
                 </c:pt>
                 <c:pt idx="34">
                   <c:v>2.2710766177199999</c:v>
@@ -4225,13 +4741,13 @@
                   <c:v>3.68047403409</c:v>
                 </c:pt>
                 <c:pt idx="44">
-                  <c:v>3.8188530542299999</c:v>
+                  <c:v>3.8188530542299981</c:v>
                 </c:pt>
                 <c:pt idx="45">
                   <c:v>3.9151341347000002</c:v>
                 </c:pt>
                 <c:pt idx="46">
-                  <c:v>4.13528625955</c:v>
+                  <c:v>4.1352862595499973</c:v>
                 </c:pt>
                 <c:pt idx="47">
                   <c:v>4.2831711811200002</c:v>
@@ -4240,13 +4756,13 @@
                   <c:v>4.5202288952999998</c:v>
                 </c:pt>
                 <c:pt idx="49">
-                  <c:v>4.6682244084400004</c:v>
+                  <c:v>4.6682244084399978</c:v>
                 </c:pt>
                 <c:pt idx="50">
-                  <c:v>4.8472990788099999</c:v>
+                  <c:v>4.8472990788099981</c:v>
                 </c:pt>
                 <c:pt idx="51">
-                  <c:v>5.0538665797500002</c:v>
+                  <c:v>5.0538665797499984</c:v>
                 </c:pt>
                 <c:pt idx="52">
                   <c:v>5.3846608905500002</c:v>
@@ -4258,31 +4774,31 @@
                   <c:v>5.6301267824099996</c:v>
                 </c:pt>
                 <c:pt idx="55">
-                  <c:v>6.0045807730999998</c:v>
+                  <c:v>6.0045807730999963</c:v>
                 </c:pt>
                 <c:pt idx="56">
-                  <c:v>6.10470125355</c:v>
+                  <c:v>6.1047012535499974</c:v>
                 </c:pt>
                 <c:pt idx="57">
                   <c:v>6.2830632226900001</c:v>
                 </c:pt>
                 <c:pt idx="58">
-                  <c:v>6.5134564781200002</c:v>
+                  <c:v>6.5134564781199984</c:v>
                 </c:pt>
                 <c:pt idx="59">
                   <c:v>6.7306966508299997</c:v>
                 </c:pt>
                 <c:pt idx="60">
-                  <c:v>6.9769144483499996</c:v>
+                  <c:v>6.9769144483499979</c:v>
                 </c:pt>
                 <c:pt idx="61">
                   <c:v>7.32767229318</c:v>
                 </c:pt>
                 <c:pt idx="62">
-                  <c:v>7.8688126502699998</c:v>
+                  <c:v>7.8688126502699962</c:v>
                 </c:pt>
                 <c:pt idx="63">
-                  <c:v>7.7651570429600003</c:v>
+                  <c:v>7.7651570429599976</c:v>
                 </c:pt>
                 <c:pt idx="64">
                   <c:v>7.9888802808200001</c:v>
@@ -4297,7 +4813,7 @@
                   <c:v>8.6363073298799993</c:v>
                 </c:pt>
                 <c:pt idx="68">
-                  <c:v>8.9188828378899991</c:v>
+                  <c:v>8.9188828378900027</c:v>
                 </c:pt>
                 <c:pt idx="69">
                   <c:v>9.1264471258200004</c:v>
@@ -4306,7 +4822,7 @@
                   <c:v>9.5549049117300004</c:v>
                 </c:pt>
                 <c:pt idx="71">
-                  <c:v>9.7959655726699992</c:v>
+                  <c:v>9.795965572670001</c:v>
                 </c:pt>
                 <c:pt idx="72">
                   <c:v>9.9517118580500004</c:v>
@@ -4372,7 +4888,7 @@
                   <c:v>16.150860653999999</c:v>
                 </c:pt>
                 <c:pt idx="93">
-                  <c:v>16.479501354899998</c:v>
+                  <c:v>16.479501354899991</c:v>
                 </c:pt>
                 <c:pt idx="94">
                   <c:v>16.787249611</c:v>
@@ -4387,7 +4903,7 @@
                   <c:v>17.918795944500001</c:v>
                 </c:pt>
                 <c:pt idx="98">
-                  <c:v>18.273167910200002</c:v>
+                  <c:v>18.273167910200009</c:v>
                 </c:pt>
                 <c:pt idx="99">
                   <c:v>18.6916648479</c:v>
@@ -4405,11 +4921,11 @@
           <c:showPercent val="0"/>
           <c:showBubbleSize val="0"/>
         </c:dLbls>
-        <c:axId val="146694528"/>
-        <c:axId val="146696448"/>
+        <c:axId val="42114432"/>
+        <c:axId val="42124800"/>
       </c:scatterChart>
       <c:valAx>
-        <c:axId val="146694528"/>
+        <c:axId val="42114432"/>
         <c:scaling>
           <c:orientation val="minMax"/>
         </c:scaling>
@@ -4442,12 +4958,12 @@
         <c:majorTickMark val="out"/>
         <c:minorTickMark val="none"/>
         <c:tickLblPos val="nextTo"/>
-        <c:crossAx val="146696448"/>
+        <c:crossAx val="42124800"/>
         <c:crosses val="autoZero"/>
         <c:crossBetween val="midCat"/>
       </c:valAx>
       <c:valAx>
-        <c:axId val="146696448"/>
+        <c:axId val="42124800"/>
         <c:scaling>
           <c:orientation val="minMax"/>
         </c:scaling>
@@ -4476,7 +4992,7 @@
         <c:majorTickMark val="out"/>
         <c:minorTickMark val="none"/>
         <c:tickLblPos val="nextTo"/>
-        <c:crossAx val="146694528"/>
+        <c:crossAx val="42114432"/>
         <c:crosses val="autoZero"/>
         <c:crossBetween val="midCat"/>
       </c:valAx>

</xml_diff>